<commit_message>
modifried git commands.docx file
</commit_message>
<xml_diff>
--- a/git command.docx
+++ b/git command.docx
@@ -7,7 +7,21 @@
         <w:rPr>
           <w:b/>
         </w:rPr>
-        <w:t>$ git init</w:t>
+        <w:t xml:space="preserve">$ </w:t>
+      </w:r>
+      <w:proofErr w:type="gramStart"/>
+      <w:r>
+        <w:rPr>
+          <w:b/>
+        </w:rPr>
+        <w:t>git</w:t>
+      </w:r>
+      <w:proofErr w:type="gramEnd"/>
+      <w:r>
+        <w:rPr>
+          <w:b/>
+        </w:rPr>
+        <w:t xml:space="preserve"> init</w:t>
       </w:r>
       <w:r>
         <w:t xml:space="preserve"> – to initialize local repository.</w:t>
@@ -18,7 +32,21 @@
         <w:rPr>
           <w:b/>
         </w:rPr>
-        <w:t>$ git add remote origin “Clone link”</w:t>
+        <w:t xml:space="preserve">$ </w:t>
+      </w:r>
+      <w:proofErr w:type="gramStart"/>
+      <w:r>
+        <w:rPr>
+          <w:b/>
+        </w:rPr>
+        <w:t>git</w:t>
+      </w:r>
+      <w:proofErr w:type="gramEnd"/>
+      <w:r>
+        <w:rPr>
+          <w:b/>
+        </w:rPr>
+        <w:t xml:space="preserve"> add remote origin “Clone link”</w:t>
       </w:r>
       <w:r>
         <w:t xml:space="preserve"> – telling local repository which is centre  repository.</w:t>
@@ -30,6 +58,7 @@
           <w:b/>
         </w:rPr>
       </w:pPr>
+      <w:proofErr w:type="gramStart"/>
       <w:r>
         <w:rPr>
           <w:b/>
@@ -45,13 +74,28 @@
       <w:r>
         <w:t>creating global name.</w:t>
       </w:r>
-    </w:p>
-    <w:p>
-      <w:r>
-        <w:rPr>
-          <w:b/>
-        </w:rPr>
-        <w:t>$ git config—global user.email “</w:t>
+      <w:proofErr w:type="gramEnd"/>
+    </w:p>
+    <w:p>
+      <w:r>
+        <w:rPr>
+          <w:b/>
+        </w:rPr>
+        <w:t xml:space="preserve">$ </w:t>
+      </w:r>
+      <w:proofErr w:type="gramStart"/>
+      <w:r>
+        <w:rPr>
+          <w:b/>
+        </w:rPr>
+        <w:t>git</w:t>
+      </w:r>
+      <w:proofErr w:type="gramEnd"/>
+      <w:r>
+        <w:rPr>
+          <w:b/>
+        </w:rPr>
+        <w:t xml:space="preserve"> config—global user.email “</w:t>
       </w:r>
       <w:hyperlink r:id="rId6" w:history="1">
         <w:r>
@@ -88,7 +132,21 @@
         <w:rPr>
           <w:b/>
         </w:rPr>
-        <w:t xml:space="preserve">$ git config </w:t>
+        <w:t xml:space="preserve">$ </w:t>
+      </w:r>
+      <w:proofErr w:type="gramStart"/>
+      <w:r>
+        <w:rPr>
+          <w:b/>
+        </w:rPr>
+        <w:t>git</w:t>
+      </w:r>
+      <w:proofErr w:type="gramEnd"/>
+      <w:r>
+        <w:rPr>
+          <w:b/>
+        </w:rPr>
+        <w:t xml:space="preserve"> config </w:t>
       </w:r>
       <w:r>
         <w:rPr>
@@ -119,78 +177,272 @@
         <w:rPr>
           <w:b/>
         </w:rPr>
-        <w:t xml:space="preserve">$ git  help config </w:t>
-      </w:r>
-    </w:p>
-    <w:p>
-      <w:pPr>
-        <w:rPr>
-          <w:b/>
-        </w:rPr>
-      </w:pPr>
-      <w:r>
-        <w:rPr>
-          <w:b/>
-        </w:rPr>
-        <w:t>$ ls—(list of files in local repository)</w:t>
-      </w:r>
-    </w:p>
-    <w:p>
-      <w:pPr>
-        <w:rPr>
-          <w:b/>
-        </w:rPr>
-      </w:pPr>
-      <w:r>
-        <w:rPr>
-          <w:b/>
-        </w:rPr>
-        <w:t>$ git status—(status of untracked files).</w:t>
-      </w:r>
-    </w:p>
-    <w:p>
-      <w:pPr>
-        <w:rPr>
-          <w:b/>
-        </w:rPr>
-      </w:pPr>
-      <w:r>
-        <w:rPr>
-          <w:b/>
-        </w:rPr>
-        <w:t>$ git add filename—(to add a staging)</w:t>
-      </w:r>
-    </w:p>
-    <w:p>
-      <w:pPr>
-        <w:rPr>
-          <w:b/>
-        </w:rPr>
-      </w:pPr>
-      <w:r>
-        <w:rPr>
-          <w:b/>
-        </w:rPr>
-        <w:t>$ git  add –A( to add all files which are untracked to staging)</w:t>
-      </w:r>
-    </w:p>
-    <w:p>
-      <w:pPr>
-        <w:rPr>
-          <w:b/>
-        </w:rPr>
-      </w:pPr>
-      <w:r>
-        <w:rPr>
-          <w:b/>
-        </w:rPr>
-        <w:t>$ git reset filename(to remove file from staging).</w:t>
+        <w:t xml:space="preserve">$ </w:t>
+      </w:r>
+      <w:proofErr w:type="gramStart"/>
+      <w:r>
+        <w:rPr>
+          <w:b/>
+        </w:rPr>
+        <w:t>git  help</w:t>
+      </w:r>
+      <w:proofErr w:type="gramEnd"/>
+      <w:r>
+        <w:rPr>
+          <w:b/>
+        </w:rPr>
+        <w:t xml:space="preserve"> config </w:t>
+      </w:r>
+    </w:p>
+    <w:p>
+      <w:pPr>
+        <w:rPr>
+          <w:b/>
+        </w:rPr>
+      </w:pPr>
+      <w:r>
+        <w:rPr>
+          <w:b/>
+        </w:rPr>
+        <w:t xml:space="preserve">$ </w:t>
+      </w:r>
+      <w:proofErr w:type="spellStart"/>
+      <w:proofErr w:type="gramStart"/>
+      <w:r>
+        <w:rPr>
+          <w:b/>
+        </w:rPr>
+        <w:t>ls</w:t>
+      </w:r>
+      <w:proofErr w:type="spellEnd"/>
+      <w:proofErr w:type="gramEnd"/>
+      <w:r>
+        <w:rPr>
+          <w:b/>
+        </w:rPr>
+        <w:t>—(list of files in local repository)</w:t>
+      </w:r>
+    </w:p>
+    <w:p>
+      <w:pPr>
+        <w:rPr>
+          <w:b/>
+        </w:rPr>
+      </w:pPr>
+      <w:r>
+        <w:rPr>
+          <w:b/>
+        </w:rPr>
+        <w:t xml:space="preserve">$ </w:t>
+      </w:r>
+      <w:proofErr w:type="gramStart"/>
+      <w:r>
+        <w:rPr>
+          <w:b/>
+        </w:rPr>
+        <w:t>git</w:t>
+      </w:r>
+      <w:proofErr w:type="gramEnd"/>
+      <w:r>
+        <w:rPr>
+          <w:b/>
+        </w:rPr>
+        <w:t xml:space="preserve"> status—(status of untracked files).</w:t>
+      </w:r>
+    </w:p>
+    <w:p>
+      <w:pPr>
+        <w:rPr>
+          <w:b/>
+        </w:rPr>
+      </w:pPr>
+      <w:r>
+        <w:rPr>
+          <w:b/>
+        </w:rPr>
+        <w:t xml:space="preserve">$ </w:t>
+      </w:r>
+      <w:proofErr w:type="gramStart"/>
+      <w:r>
+        <w:rPr>
+          <w:b/>
+        </w:rPr>
+        <w:t>git</w:t>
+      </w:r>
+      <w:proofErr w:type="gramEnd"/>
+      <w:r>
+        <w:rPr>
+          <w:b/>
+        </w:rPr>
+        <w:t xml:space="preserve"> add filename—(to add a staging)</w:t>
+      </w:r>
+    </w:p>
+    <w:p>
+      <w:pPr>
+        <w:rPr>
+          <w:b/>
+        </w:rPr>
+      </w:pPr>
+      <w:r>
+        <w:rPr>
+          <w:b/>
+        </w:rPr>
+        <w:t xml:space="preserve">$ </w:t>
+      </w:r>
+      <w:proofErr w:type="gramStart"/>
+      <w:r>
+        <w:rPr>
+          <w:b/>
+        </w:rPr>
+        <w:t>git  add</w:t>
+      </w:r>
+      <w:proofErr w:type="gramEnd"/>
+      <w:r>
+        <w:rPr>
+          <w:b/>
+        </w:rPr>
+        <w:t xml:space="preserve"> –A( to add all files which are untracked to staging)</w:t>
+      </w:r>
+    </w:p>
+    <w:p>
+      <w:pPr>
+        <w:rPr>
+          <w:b/>
+        </w:rPr>
+      </w:pPr>
+      <w:r>
+        <w:rPr>
+          <w:b/>
+        </w:rPr>
+        <w:t xml:space="preserve">$ </w:t>
+      </w:r>
+      <w:proofErr w:type="gramStart"/>
+      <w:r>
+        <w:rPr>
+          <w:b/>
+        </w:rPr>
+        <w:t>git</w:t>
+      </w:r>
+      <w:proofErr w:type="gramEnd"/>
+      <w:r>
+        <w:rPr>
+          <w:b/>
+        </w:rPr>
+        <w:t xml:space="preserve"> reset filename(to remove file from staging).</w:t>
       </w:r>
       <w:r>
         <w:rPr>
           <w:b/>
         </w:rPr>
         <w:t xml:space="preserve"> </w:t>
+      </w:r>
+    </w:p>
+    <w:p>
+      <w:pPr>
+        <w:rPr>
+          <w:b/>
+        </w:rPr>
+      </w:pPr>
+      <w:r>
+        <w:rPr>
+          <w:b/>
+        </w:rPr>
+        <w:t xml:space="preserve">$ </w:t>
+      </w:r>
+      <w:proofErr w:type="gramStart"/>
+      <w:r>
+        <w:rPr>
+          <w:b/>
+        </w:rPr>
+        <w:t>git</w:t>
+      </w:r>
+      <w:proofErr w:type="gramEnd"/>
+      <w:r>
+        <w:rPr>
+          <w:b/>
+        </w:rPr>
+        <w:t xml:space="preserve"> log( to know latest </w:t>
+      </w:r>
+      <w:proofErr w:type="spellStart"/>
+      <w:r>
+        <w:rPr>
+          <w:b/>
+        </w:rPr>
+        <w:t>commited</w:t>
+      </w:r>
+      <w:proofErr w:type="spellEnd"/>
+      <w:r>
+        <w:rPr>
+          <w:b/>
+        </w:rPr>
+        <w:t>)</w:t>
+      </w:r>
+    </w:p>
+    <w:p>
+      <w:pPr>
+        <w:rPr>
+          <w:b/>
+        </w:rPr>
+      </w:pPr>
+      <w:r>
+        <w:rPr>
+          <w:b/>
+        </w:rPr>
+        <w:t xml:space="preserve">$ </w:t>
+      </w:r>
+      <w:proofErr w:type="gramStart"/>
+      <w:r>
+        <w:rPr>
+          <w:b/>
+        </w:rPr>
+        <w:t>git</w:t>
+      </w:r>
+      <w:proofErr w:type="gramEnd"/>
+      <w:r>
+        <w:rPr>
+          <w:b/>
+        </w:rPr>
+        <w:t xml:space="preserve"> clone ()</w:t>
+      </w:r>
+    </w:p>
+    <w:p>
+      <w:pPr>
+        <w:rPr>
+          <w:b/>
+        </w:rPr>
+      </w:pPr>
+      <w:r>
+        <w:rPr>
+          <w:b/>
+        </w:rPr>
+        <w:t xml:space="preserve">$ </w:t>
+      </w:r>
+      <w:proofErr w:type="gramStart"/>
+      <w:r>
+        <w:rPr>
+          <w:b/>
+        </w:rPr>
+        <w:t>git</w:t>
+      </w:r>
+      <w:proofErr w:type="gramEnd"/>
+      <w:r>
+        <w:rPr>
+          <w:b/>
+        </w:rPr>
+        <w:t xml:space="preserve"> diff</w:t>
+      </w:r>
+    </w:p>
+    <w:p>
+      <w:pPr>
+        <w:rPr>
+          <w:b/>
+        </w:rPr>
+      </w:pPr>
+      <w:r>
+        <w:rPr>
+          <w:b/>
+        </w:rPr>
+        <w:t xml:space="preserve">$ git </w:t>
       </w:r>
     </w:p>
     <w:p>

</xml_diff>

<commit_message>
third time git command.docx changed
</commit_message>
<xml_diff>
--- a/git command.docx
+++ b/git command.docx
@@ -206,7 +206,6 @@
         </w:rPr>
         <w:t xml:space="preserve">$ </w:t>
       </w:r>
-      <w:proofErr w:type="spellStart"/>
       <w:proofErr w:type="gramStart"/>
       <w:r>
         <w:rPr>
@@ -214,7 +213,6 @@
         </w:rPr>
         <w:t>ls</w:t>
       </w:r>
-      <w:proofErr w:type="spellEnd"/>
       <w:proofErr w:type="gramEnd"/>
       <w:r>
         <w:rPr>
@@ -287,6 +285,52 @@
         <w:rPr>
           <w:b/>
         </w:rPr>
+        <w:t>$ git  add –</w:t>
+      </w:r>
+      <w:proofErr w:type="gramStart"/>
+      <w:r>
+        <w:rPr>
+          <w:b/>
+        </w:rPr>
+        <w:t>A(</w:t>
+      </w:r>
+      <w:proofErr w:type="gramEnd"/>
+      <w:r>
+        <w:rPr>
+          <w:b/>
+        </w:rPr>
+        <w:t xml:space="preserve"> to add all files which are untracked to staging)</w:t>
+      </w:r>
+    </w:p>
+    <w:p>
+      <w:pPr>
+        <w:rPr>
+          <w:b/>
+        </w:rPr>
+      </w:pPr>
+      <w:r>
+        <w:rPr>
+          <w:b/>
+        </w:rPr>
+        <w:t>$ git reset filename(to remove file from staging).</w:t>
+      </w:r>
+      <w:r>
+        <w:rPr>
+          <w:b/>
+        </w:rPr>
+        <w:t xml:space="preserve"> </w:t>
+      </w:r>
+    </w:p>
+    <w:p>
+      <w:pPr>
+        <w:rPr>
+          <w:b/>
+        </w:rPr>
+      </w:pPr>
+      <w:r>
+        <w:rPr>
+          <w:b/>
+        </w:rPr>
         <w:t xml:space="preserve">$ </w:t>
       </w:r>
       <w:proofErr w:type="gramStart"/>
@@ -294,14 +338,40 @@
         <w:rPr>
           <w:b/>
         </w:rPr>
-        <w:t>git  add</w:t>
-      </w:r>
-      <w:proofErr w:type="gramEnd"/>
-      <w:r>
-        <w:rPr>
-          <w:b/>
-        </w:rPr>
-        <w:t xml:space="preserve"> –A( to add all files which are untracked to staging)</w:t>
+        <w:t>git</w:t>
+      </w:r>
+      <w:proofErr w:type="gramEnd"/>
+      <w:r>
+        <w:rPr>
+          <w:b/>
+        </w:rPr>
+        <w:t xml:space="preserve"> log( to know latest commited)</w:t>
+      </w:r>
+    </w:p>
+    <w:p>
+      <w:pPr>
+        <w:rPr>
+          <w:b/>
+        </w:rPr>
+      </w:pPr>
+      <w:r>
+        <w:rPr>
+          <w:b/>
+        </w:rPr>
+        <w:t>$ git clone ()</w:t>
+      </w:r>
+    </w:p>
+    <w:p>
+      <w:pPr>
+        <w:rPr>
+          <w:b/>
+        </w:rPr>
+      </w:pPr>
+      <w:r>
+        <w:rPr>
+          <w:b/>
+        </w:rPr>
+        <w:t>$ git diff</w:t>
       </w:r>
     </w:p>
     <w:p>
@@ -328,121 +398,13 @@
         <w:rPr>
           <w:b/>
         </w:rPr>
-        <w:t xml:space="preserve"> reset filename(to remove file from staging).</w:t>
-      </w:r>
-      <w:r>
-        <w:rPr>
-          <w:b/>
-        </w:rPr>
         <w:t xml:space="preserve"> </w:t>
       </w:r>
-    </w:p>
-    <w:p>
-      <w:pPr>
-        <w:rPr>
-          <w:b/>
-        </w:rPr>
-      </w:pPr>
-      <w:r>
-        <w:rPr>
-          <w:b/>
-        </w:rPr>
-        <w:t xml:space="preserve">$ </w:t>
-      </w:r>
-      <w:proofErr w:type="gramStart"/>
-      <w:r>
-        <w:rPr>
-          <w:b/>
-        </w:rPr>
-        <w:t>git</w:t>
-      </w:r>
-      <w:proofErr w:type="gramEnd"/>
-      <w:r>
-        <w:rPr>
-          <w:b/>
-        </w:rPr>
-        <w:t xml:space="preserve"> log( to know latest </w:t>
-      </w:r>
-      <w:proofErr w:type="spellStart"/>
-      <w:r>
-        <w:rPr>
-          <w:b/>
-        </w:rPr>
-        <w:t>commited</w:t>
-      </w:r>
-      <w:proofErr w:type="spellEnd"/>
-      <w:r>
-        <w:rPr>
-          <w:b/>
-        </w:rPr>
-        <w:t>)</w:t>
-      </w:r>
-    </w:p>
-    <w:p>
-      <w:pPr>
-        <w:rPr>
-          <w:b/>
-        </w:rPr>
-      </w:pPr>
-      <w:r>
-        <w:rPr>
-          <w:b/>
-        </w:rPr>
-        <w:t xml:space="preserve">$ </w:t>
-      </w:r>
-      <w:proofErr w:type="gramStart"/>
-      <w:r>
-        <w:rPr>
-          <w:b/>
-        </w:rPr>
-        <w:t>git</w:t>
-      </w:r>
-      <w:proofErr w:type="gramEnd"/>
-      <w:r>
-        <w:rPr>
-          <w:b/>
-        </w:rPr>
-        <w:t xml:space="preserve"> clone ()</w:t>
-      </w:r>
-    </w:p>
-    <w:p>
-      <w:pPr>
-        <w:rPr>
-          <w:b/>
-        </w:rPr>
-      </w:pPr>
-      <w:r>
-        <w:rPr>
-          <w:b/>
-        </w:rPr>
-        <w:t xml:space="preserve">$ </w:t>
-      </w:r>
-      <w:proofErr w:type="gramStart"/>
-      <w:r>
-        <w:rPr>
-          <w:b/>
-        </w:rPr>
-        <w:t>git</w:t>
-      </w:r>
-      <w:proofErr w:type="gramEnd"/>
-      <w:r>
-        <w:rPr>
-          <w:b/>
-        </w:rPr>
-        <w:t xml:space="preserve"> diff</w:t>
-      </w:r>
-    </w:p>
-    <w:p>
-      <w:pPr>
-        <w:rPr>
-          <w:b/>
-        </w:rPr>
-      </w:pPr>
-      <w:r>
-        <w:rPr>
-          <w:b/>
-        </w:rPr>
-        <w:t xml:space="preserve">$ git </w:t>
+      <w:r>
+        <w:rPr>
+          <w:b/>
+        </w:rPr>
+        <w:t xml:space="preserve"> pull origin master ( to pull code from centre repository to local repository)</w:t>
       </w:r>
     </w:p>
     <w:p>

</xml_diff>